<commit_message>
latihan 2 js 3 done
</commit_message>
<xml_diff>
--- a/Minggu 3/Laporan.docx
+++ b/Minggu 3/Laporan.docx
@@ -676,6 +676,7 @@
           <w:rFonts w:cstheme="minorHAnsi"/>
           <w:b/>
           <w:bCs/>
+          <w:noProof/>
           <w:sz w:val="28"/>
           <w:szCs w:val="28"/>
         </w:rPr>
@@ -931,6 +932,7 @@
       <w:r>
         <w:rPr>
           <w:rFonts w:cstheme="minorHAnsi"/>
+          <w:noProof/>
         </w:rPr>
         <w:drawing>
           <wp:inline distT="0" distB="0" distL="0" distR="0" wp14:anchorId="69B0CF0B" wp14:editId="133ABBAF">
@@ -1129,6 +1131,9 @@
         </w:rPr>
       </w:pPr>
       <w:r>
+        <w:rPr>
+          <w:noProof/>
+        </w:rPr>
         <w:drawing>
           <wp:inline distT="0" distB="0" distL="0" distR="0" wp14:anchorId="7A3DE790" wp14:editId="4B8090C8">
             <wp:extent cx="5731510" cy="368300"/>
@@ -1232,6 +1237,7 @@
       <w:r>
         <w:rPr>
           <w:rFonts w:cstheme="minorHAnsi"/>
+          <w:noProof/>
         </w:rPr>
         <w:drawing>
           <wp:inline distT="0" distB="0" distL="0" distR="0" wp14:anchorId="3E15BC21" wp14:editId="5F806634">
@@ -1438,6 +1444,9 @@
         <w:ind w:firstLine="720"/>
       </w:pPr>
       <w:r>
+        <w:rPr>
+          <w:noProof/>
+        </w:rPr>
         <w:drawing>
           <wp:inline distT="0" distB="0" distL="0" distR="0" wp14:anchorId="0CFA1FC9" wp14:editId="3A1FA43E">
             <wp:extent cx="5731510" cy="2528570"/>
@@ -1512,10 +1521,7 @@
         </w:numPr>
       </w:pPr>
       <w:r>
-        <w:t xml:space="preserve">Q: </w:t>
-      </w:r>
-      <w:r>
-        <w:t>Apakah array of object dapat diimplementasikan pada array 2 Dimensi?</w:t>
+        <w:t>Q: Apakah array of object dapat diimplementasikan pada array 2 Dimensi?</w:t>
       </w:r>
     </w:p>
     <w:p>
@@ -1540,10 +1546,7 @@
         </w:numPr>
       </w:pPr>
       <w:r>
-        <w:t xml:space="preserve">Q: </w:t>
-      </w:r>
-      <w:r>
-        <w:t>Jika jawaban soal no satu iya, berikan contohnya! Jika tidak, jelaskan!</w:t>
+        <w:t>Q: Jika jawaban soal no satu iya, berikan contohnya! Jika tidak, jelaskan!</w:t>
       </w:r>
     </w:p>
     <w:p>
@@ -1567,10 +1570,7 @@
       </w:pPr>
       <w:r>
         <w:lastRenderedPageBreak/>
-        <w:t xml:space="preserve"> Q: </w:t>
-      </w:r>
-      <w:r>
-        <w:t>Jika diketahui terdapat class Persegi yang memiliki atribut sisi bertipe integer, maka kode dibawah ini akan memunculkan error saat dijalankan. Mengapa?</w:t>
+        <w:t xml:space="preserve"> Q: Jika diketahui terdapat class Persegi yang memiliki atribut sisi bertipe integer, maka kode dibawah ini akan memunculkan error saat dijalankan. Mengapa?</w:t>
       </w:r>
     </w:p>
     <w:p>
@@ -1578,6 +1578,9 @@
         <w:pStyle w:val="ListParagraph"/>
       </w:pPr>
       <w:r>
+        <w:rPr>
+          <w:noProof/>
+        </w:rPr>
         <w:drawing>
           <wp:inline distT="0" distB="0" distL="0" distR="0" wp14:anchorId="2186B78B" wp14:editId="3E0F8181">
             <wp:extent cx="5731510" cy="389890"/>
@@ -1645,10 +1648,7 @@
       </w:r>
       <w:proofErr w:type="gramEnd"/>
       <w:r>
-        <w:t xml:space="preserve"> </w:t>
-      </w:r>
-      <w:r>
-        <w:t>Modifikasi kode program pada praktikum 3.3 agar length array menjadi inputan dengan Scanner!</w:t>
+        <w:t xml:space="preserve"> Modifikasi kode program pada praktikum 3.3 agar length array menjadi inputan dengan Scanner!</w:t>
       </w:r>
     </w:p>
     <w:p>
@@ -2260,6 +2260,9 @@
         <w:ind w:firstLine="720"/>
       </w:pPr>
       <w:r>
+        <w:rPr>
+          <w:noProof/>
+        </w:rPr>
         <w:drawing>
           <wp:inline distT="0" distB="0" distL="0" distR="0" wp14:anchorId="40E04969" wp14:editId="776D052D">
             <wp:extent cx="4467849" cy="1533739"/>
@@ -2323,10 +2326,7 @@
         <w:ind w:firstLine="720"/>
       </w:pPr>
       <w:r>
-        <w:t xml:space="preserve">1. Q: </w:t>
-      </w:r>
-      <w:r>
-        <w:t>Dapatkah konstruktor berjumlah lebih dalam satu kelas? Jelaskan dengan contoh!</w:t>
+        <w:t>1. Q: Dapatkah konstruktor berjumlah lebih dalam satu kelas? Jelaskan dengan contoh!</w:t>
       </w:r>
     </w:p>
     <w:p>
@@ -3303,10 +3303,7 @@
         </w:numPr>
       </w:pPr>
       <w:r>
-        <w:t xml:space="preserve">Q: </w:t>
-      </w:r>
-      <w:r>
-        <w:t>Jika diketahui terdapat class Segitiga seperti berikut ini: Tambahkan konstruktor pada class Segitiga tersebut yang berisi parameter int a, int t yang masing-masing digunakan untuk mengisikan atribut alas dan tinggi.</w:t>
+        <w:t>Q: Jika diketahui terdapat class Segitiga seperti berikut ini: Tambahkan konstruktor pada class Segitiga tersebut yang berisi parameter int a, int t yang masing-masing digunakan untuk mengisikan atribut alas dan tinggi.</w:t>
       </w:r>
     </w:p>
     <w:p>
@@ -6281,10 +6278,7 @@
         </w:numPr>
       </w:pPr>
       <w:r>
-        <w:t xml:space="preserve">Q: </w:t>
-      </w:r>
-      <w:r>
-        <w:t xml:space="preserve">Kemudian menggunakan looping, cetak luas dan keliling dengan cara memanggil method </w:t>
+        <w:t xml:space="preserve">Q: Kemudian menggunakan looping, cetak luas dan keliling dengan cara memanggil method </w:t>
       </w:r>
       <w:proofErr w:type="gramStart"/>
       <w:r>
@@ -8059,13 +8053,235 @@
         <w:pStyle w:val="ListParagraph"/>
       </w:pPr>
     </w:p>
+    <w:p/>
+    <w:p>
+      <w:pPr>
+        <w:ind w:firstLine="720"/>
+        <w:rPr>
+          <w:b/>
+          <w:bCs/>
+          <w:sz w:val="28"/>
+          <w:szCs w:val="28"/>
+        </w:rPr>
+      </w:pPr>
+      <w:r>
+        <w:rPr>
+          <w:b/>
+          <w:bCs/>
+          <w:sz w:val="28"/>
+          <w:szCs w:val="28"/>
+        </w:rPr>
+        <w:t>Hasil Latihan</w:t>
+      </w:r>
+    </w:p>
+    <w:p>
+      <w:pPr>
+        <w:ind w:firstLine="720"/>
+        <w:rPr>
+          <w:b/>
+          <w:bCs/>
+          <w:sz w:val="28"/>
+          <w:szCs w:val="28"/>
+        </w:rPr>
+      </w:pPr>
+    </w:p>
+    <w:p>
+      <w:pPr>
+        <w:pStyle w:val="ListParagraph"/>
+        <w:numPr>
+          <w:ilvl w:val="0"/>
+          <w:numId w:val="6"/>
+        </w:numPr>
+        <w:rPr>
+          <w:b/>
+          <w:bCs/>
+          <w:sz w:val="24"/>
+          <w:szCs w:val="24"/>
+        </w:rPr>
+      </w:pPr>
+      <w:r>
+        <w:rPr>
+          <w:b/>
+          <w:bCs/>
+          <w:sz w:val="24"/>
+          <w:szCs w:val="24"/>
+        </w:rPr>
+        <w:t>Soal 1</w:t>
+      </w:r>
+    </w:p>
+    <w:p>
+      <w:pPr>
+        <w:pStyle w:val="ListParagraph"/>
+        <w:ind w:left="1080"/>
+        <w:rPr>
+          <w:b/>
+          <w:bCs/>
+          <w:sz w:val="24"/>
+          <w:szCs w:val="24"/>
+        </w:rPr>
+      </w:pPr>
+      <w:r>
+        <w:rPr>
+          <w:b/>
+          <w:bCs/>
+          <w:sz w:val="24"/>
+          <w:szCs w:val="24"/>
+        </w:rPr>
+        <w:drawing>
+          <wp:inline distT="0" distB="0" distL="0" distR="0" wp14:anchorId="4701EE7D" wp14:editId="558FD0DF">
+            <wp:extent cx="5731510" cy="4118610"/>
+            <wp:effectExtent l="0" t="0" r="2540" b="0"/>
+            <wp:docPr id="1862826346" name="Picture 1"/>
+            <wp:cNvGraphicFramePr>
+              <a:graphicFrameLocks xmlns:a="http://schemas.openxmlformats.org/drawingml/2006/main" noChangeAspect="1"/>
+            </wp:cNvGraphicFramePr>
+            <a:graphic xmlns:a="http://schemas.openxmlformats.org/drawingml/2006/main">
+              <a:graphicData uri="http://schemas.openxmlformats.org/drawingml/2006/picture">
+                <pic:pic xmlns:pic="http://schemas.openxmlformats.org/drawingml/2006/picture">
+                  <pic:nvPicPr>
+                    <pic:cNvPr id="1862826346" name=""/>
+                    <pic:cNvPicPr/>
+                  </pic:nvPicPr>
+                  <pic:blipFill>
+                    <a:blip r:embed="rId15"/>
+                    <a:stretch>
+                      <a:fillRect/>
+                    </a:stretch>
+                  </pic:blipFill>
+                  <pic:spPr>
+                    <a:xfrm>
+                      <a:off x="0" y="0"/>
+                      <a:ext cx="5731510" cy="4118610"/>
+                    </a:xfrm>
+                    <a:prstGeom prst="rect">
+                      <a:avLst/>
+                    </a:prstGeom>
+                  </pic:spPr>
+                </pic:pic>
+              </a:graphicData>
+            </a:graphic>
+          </wp:inline>
+        </w:drawing>
+      </w:r>
+    </w:p>
+    <w:p>
+      <w:pPr>
+        <w:rPr>
+          <w:b/>
+          <w:bCs/>
+          <w:sz w:val="24"/>
+          <w:szCs w:val="24"/>
+        </w:rPr>
+      </w:pPr>
+    </w:p>
+    <w:p>
+      <w:pPr>
+        <w:rPr>
+          <w:b/>
+          <w:bCs/>
+          <w:sz w:val="24"/>
+          <w:szCs w:val="24"/>
+        </w:rPr>
+      </w:pPr>
+    </w:p>
+    <w:p>
+      <w:pPr>
+        <w:pStyle w:val="ListParagraph"/>
+        <w:numPr>
+          <w:ilvl w:val="0"/>
+          <w:numId w:val="6"/>
+        </w:numPr>
+        <w:rPr>
+          <w:b/>
+          <w:bCs/>
+          <w:sz w:val="24"/>
+          <w:szCs w:val="24"/>
+        </w:rPr>
+      </w:pPr>
+      <w:r>
+        <w:rPr>
+          <w:b/>
+          <w:bCs/>
+          <w:sz w:val="24"/>
+          <w:szCs w:val="24"/>
+        </w:rPr>
+        <w:t>Soal 2</w:t>
+      </w:r>
+    </w:p>
+    <w:p>
+      <w:pPr>
+        <w:pStyle w:val="ListParagraph"/>
+        <w:ind w:left="1080"/>
+        <w:rPr>
+          <w:b/>
+          <w:bCs/>
+          <w:sz w:val="24"/>
+          <w:szCs w:val="24"/>
+        </w:rPr>
+      </w:pPr>
+      <w:r>
+        <w:rPr>
+          <w:b/>
+          <w:bCs/>
+          <w:sz w:val="24"/>
+          <w:szCs w:val="24"/>
+        </w:rPr>
+        <w:drawing>
+          <wp:inline distT="0" distB="0" distL="0" distR="0" wp14:anchorId="123A8F39" wp14:editId="193CC6FA">
+            <wp:extent cx="5731510" cy="5975985"/>
+            <wp:effectExtent l="0" t="0" r="2540" b="5715"/>
+            <wp:docPr id="1842167246" name="Picture 1"/>
+            <wp:cNvGraphicFramePr>
+              <a:graphicFrameLocks xmlns:a="http://schemas.openxmlformats.org/drawingml/2006/main" noChangeAspect="1"/>
+            </wp:cNvGraphicFramePr>
+            <a:graphic xmlns:a="http://schemas.openxmlformats.org/drawingml/2006/main">
+              <a:graphicData uri="http://schemas.openxmlformats.org/drawingml/2006/picture">
+                <pic:pic xmlns:pic="http://schemas.openxmlformats.org/drawingml/2006/picture">
+                  <pic:nvPicPr>
+                    <pic:cNvPr id="1842167246" name=""/>
+                    <pic:cNvPicPr/>
+                  </pic:nvPicPr>
+                  <pic:blipFill>
+                    <a:blip r:embed="rId16"/>
+                    <a:stretch>
+                      <a:fillRect/>
+                    </a:stretch>
+                  </pic:blipFill>
+                  <pic:spPr>
+                    <a:xfrm>
+                      <a:off x="0" y="0"/>
+                      <a:ext cx="5731510" cy="5975985"/>
+                    </a:xfrm>
+                    <a:prstGeom prst="rect">
+                      <a:avLst/>
+                    </a:prstGeom>
+                  </pic:spPr>
+                </pic:pic>
+              </a:graphicData>
+            </a:graphic>
+          </wp:inline>
+        </w:drawing>
+      </w:r>
+    </w:p>
+    <w:p>
+      <w:pPr>
+        <w:pStyle w:val="ListParagraph"/>
+        <w:ind w:left="1080"/>
+        <w:rPr>
+          <w:b/>
+          <w:bCs/>
+          <w:sz w:val="24"/>
+          <w:szCs w:val="24"/>
+        </w:rPr>
+      </w:pPr>
+    </w:p>
     <w:sectPr>
-      <w:headerReference w:type="even" r:id="rId15"/>
-      <w:headerReference w:type="default" r:id="rId16"/>
-      <w:footerReference w:type="even" r:id="rId17"/>
-      <w:footerReference w:type="default" r:id="rId18"/>
-      <w:headerReference w:type="first" r:id="rId19"/>
-      <w:footerReference w:type="first" r:id="rId20"/>
+      <w:headerReference w:type="even" r:id="rId17"/>
+      <w:headerReference w:type="default" r:id="rId18"/>
+      <w:footerReference w:type="even" r:id="rId19"/>
+      <w:footerReference w:type="default" r:id="rId20"/>
+      <w:headerReference w:type="first" r:id="rId21"/>
+      <w:footerReference w:type="first" r:id="rId22"/>
       <w:pgSz w:w="11906" w:h="16838"/>
       <w:pgMar w:top="1440" w:right="1440" w:bottom="1440" w:left="1440" w:header="708" w:footer="708" w:gutter="0"/>
       <w:pgNumType w:start="0"/>
@@ -8869,6 +9085,95 @@
     </w:lvl>
   </w:abstractNum>
   <w:abstractNum w:abstractNumId="4" w15:restartNumberingAfterBreak="0">
+    <w:nsid w:val="64BB2956"/>
+    <w:multiLevelType w:val="hybridMultilevel"/>
+    <w:tmpl w:val="95485798"/>
+    <w:lvl w:ilvl="0" w:tplc="E3D04B56">
+      <w:start w:val="1"/>
+      <w:numFmt w:val="decimal"/>
+      <w:lvlText w:val="%1."/>
+      <w:lvlJc w:val="left"/>
+      <w:pPr>
+        <w:ind w:left="1080" w:hanging="360"/>
+      </w:pPr>
+      <w:rPr>
+        <w:rFonts w:hint="default"/>
+      </w:rPr>
+    </w:lvl>
+    <w:lvl w:ilvl="1" w:tplc="38090019" w:tentative="1">
+      <w:start w:val="1"/>
+      <w:numFmt w:val="lowerLetter"/>
+      <w:lvlText w:val="%2."/>
+      <w:lvlJc w:val="left"/>
+      <w:pPr>
+        <w:ind w:left="1800" w:hanging="360"/>
+      </w:pPr>
+    </w:lvl>
+    <w:lvl w:ilvl="2" w:tplc="3809001B" w:tentative="1">
+      <w:start w:val="1"/>
+      <w:numFmt w:val="lowerRoman"/>
+      <w:lvlText w:val="%3."/>
+      <w:lvlJc w:val="right"/>
+      <w:pPr>
+        <w:ind w:left="2520" w:hanging="180"/>
+      </w:pPr>
+    </w:lvl>
+    <w:lvl w:ilvl="3" w:tplc="3809000F" w:tentative="1">
+      <w:start w:val="1"/>
+      <w:numFmt w:val="decimal"/>
+      <w:lvlText w:val="%4."/>
+      <w:lvlJc w:val="left"/>
+      <w:pPr>
+        <w:ind w:left="3240" w:hanging="360"/>
+      </w:pPr>
+    </w:lvl>
+    <w:lvl w:ilvl="4" w:tplc="38090019" w:tentative="1">
+      <w:start w:val="1"/>
+      <w:numFmt w:val="lowerLetter"/>
+      <w:lvlText w:val="%5."/>
+      <w:lvlJc w:val="left"/>
+      <w:pPr>
+        <w:ind w:left="3960" w:hanging="360"/>
+      </w:pPr>
+    </w:lvl>
+    <w:lvl w:ilvl="5" w:tplc="3809001B" w:tentative="1">
+      <w:start w:val="1"/>
+      <w:numFmt w:val="lowerRoman"/>
+      <w:lvlText w:val="%6."/>
+      <w:lvlJc w:val="right"/>
+      <w:pPr>
+        <w:ind w:left="4680" w:hanging="180"/>
+      </w:pPr>
+    </w:lvl>
+    <w:lvl w:ilvl="6" w:tplc="3809000F" w:tentative="1">
+      <w:start w:val="1"/>
+      <w:numFmt w:val="decimal"/>
+      <w:lvlText w:val="%7."/>
+      <w:lvlJc w:val="left"/>
+      <w:pPr>
+        <w:ind w:left="5400" w:hanging="360"/>
+      </w:pPr>
+    </w:lvl>
+    <w:lvl w:ilvl="7" w:tplc="38090019" w:tentative="1">
+      <w:start w:val="1"/>
+      <w:numFmt w:val="lowerLetter"/>
+      <w:lvlText w:val="%8."/>
+      <w:lvlJc w:val="left"/>
+      <w:pPr>
+        <w:ind w:left="6120" w:hanging="360"/>
+      </w:pPr>
+    </w:lvl>
+    <w:lvl w:ilvl="8" w:tplc="3809001B" w:tentative="1">
+      <w:start w:val="1"/>
+      <w:numFmt w:val="lowerRoman"/>
+      <w:lvlText w:val="%9."/>
+      <w:lvlJc w:val="right"/>
+      <w:pPr>
+        <w:ind w:left="6840" w:hanging="180"/>
+      </w:pPr>
+    </w:lvl>
+  </w:abstractNum>
+  <w:abstractNum w:abstractNumId="5" w15:restartNumberingAfterBreak="0">
     <w:nsid w:val="74CC0D21"/>
     <w:multiLevelType w:val="multilevel"/>
     <w:tmpl w:val="499A2998"/>
@@ -8996,13 +9301,16 @@
     <w:abstractNumId w:val="2"/>
   </w:num>
   <w:num w:numId="3" w16cid:durableId="1424452491">
-    <w:abstractNumId w:val="4"/>
+    <w:abstractNumId w:val="5"/>
   </w:num>
   <w:num w:numId="4" w16cid:durableId="235818791">
     <w:abstractNumId w:val="0"/>
   </w:num>
   <w:num w:numId="5" w16cid:durableId="1388449931">
     <w:abstractNumId w:val="3"/>
+  </w:num>
+  <w:num w:numId="6" w16cid:durableId="1859000550">
+    <w:abstractNumId w:val="4"/>
   </w:num>
 </w:numbering>
 </file>
@@ -9411,6 +9719,7 @@
   <w:style w:type="character" w:default="1" w:styleId="DefaultParagraphFont">
     <w:name w:val="Default Paragraph Font"/>
     <w:uiPriority w:val="1"/>
+    <w:semiHidden/>
     <w:unhideWhenUsed/>
   </w:style>
   <w:style w:type="table" w:default="1" w:styleId="TableNormal">

</xml_diff>